<commit_message>
c9 Tycho - inlevermoment
</commit_message>
<xml_diff>
--- a/documentation/Plan van aanpak.docx
+++ b/documentation/Plan van aanpak.docx
@@ -8,6 +8,8 @@
           <w:rFonts w:ascii="Arial" w:hAnsi="Arial" w:cs="Arial"/>
         </w:rPr>
       </w:pPr>
+      <w:bookmarkStart w:id="0" w:name="OLE_LINK1"/>
+      <w:bookmarkStart w:id="1" w:name="_GoBack"/>
       <w:r>
         <w:rPr>
           <w:rFonts w:ascii="Arial" w:hAnsi="Arial" w:cs="Arial"/>
@@ -248,6 +250,22 @@
         <w:t>klasses</w:t>
       </w:r>
       <w:proofErr w:type="spellEnd"/>
+    </w:p>
+    <w:p>
+      <w:pPr>
+        <w:pStyle w:val="Lijstalinea"/>
+        <w:rPr>
+          <w:rFonts w:ascii="Arial" w:hAnsi="Arial" w:cs="Arial"/>
+          <w:sz w:val="28"/>
+        </w:rPr>
+      </w:pPr>
+      <w:r>
+        <w:rPr>
+          <w:rFonts w:ascii="Arial" w:hAnsi="Arial" w:cs="Arial"/>
+          <w:sz w:val="28"/>
+        </w:rPr>
+        <w:t>Website</w:t>
+      </w:r>
     </w:p>
     <w:p>
       <w:pPr>
@@ -3402,6 +3420,8 @@
           </w:p>
         </w:tc>
       </w:tr>
+      <w:bookmarkEnd w:id="0"/>
+      <w:bookmarkEnd w:id="1"/>
     </w:tbl>
     <w:p>
       <w:pPr>
@@ -3411,8 +3431,6 @@
           <w:sz w:val="28"/>
         </w:rPr>
       </w:pPr>
-      <w:bookmarkStart w:id="0" w:name="_GoBack"/>
-      <w:bookmarkEnd w:id="0"/>
     </w:p>
     <w:sectPr>
       <w:pgSz w:w="11906" w:h="16838"/>

</xml_diff>